<commit_message>
new content to small computing devives.docx
</commit_message>
<xml_diff>
--- a/Small Computing Devices.docx
+++ b/Small Computing Devices.docx
@@ -4,170 +4,122 @@
   <w:body>
     <w:p>
       <w:pPr>
-        <w:rPr>
-          <w:b/>
-          <w:sz w:val="28"/>
-          <w:szCs w:val="28"/>
-        </w:rPr>
-      </w:pPr>
-      <w:r>
-        <w:rPr>
-          <w:b/>
-          <w:sz w:val="28"/>
-          <w:szCs w:val="28"/>
-        </w:rPr>
-        <w:t xml:space="preserve">Raspberry </w:t>
-      </w:r>
-      <w:proofErr w:type="spellStart"/>
-      <w:r>
-        <w:rPr>
-          <w:b/>
-          <w:sz w:val="28"/>
-          <w:szCs w:val="28"/>
-        </w:rPr>
-        <w:t>Pis</w:t>
-      </w:r>
-      <w:proofErr w:type="spellEnd"/>
-      <w:r>
-        <w:rPr>
-          <w:b/>
-          <w:sz w:val="28"/>
-          <w:szCs w:val="28"/>
-        </w:rPr>
-        <w:t xml:space="preserve">, Arduinos, </w:t>
-      </w:r>
-      <w:proofErr w:type="spellStart"/>
-      <w:r>
-        <w:rPr>
-          <w:b/>
-          <w:sz w:val="28"/>
-          <w:szCs w:val="28"/>
-        </w:rPr>
-        <w:t>Makey</w:t>
-      </w:r>
-      <w:proofErr w:type="spellEnd"/>
-      <w:r>
-        <w:rPr>
-          <w:b/>
-          <w:sz w:val="28"/>
-          <w:szCs w:val="28"/>
-        </w:rPr>
-        <w:t xml:space="preserve"> </w:t>
-      </w:r>
-      <w:proofErr w:type="spellStart"/>
-      <w:r>
-        <w:rPr>
-          <w:b/>
-          <w:sz w:val="28"/>
-          <w:szCs w:val="28"/>
-        </w:rPr>
-        <w:t>Makeys</w:t>
-      </w:r>
-      <w:proofErr w:type="spellEnd"/>
-      <w:r>
-        <w:rPr>
-          <w:b/>
-          <w:sz w:val="28"/>
-          <w:szCs w:val="28"/>
-        </w:rPr>
-        <w:t xml:space="preserve"> and other small computing devices</w:t>
-      </w:r>
-    </w:p>
-    <w:p/>
-    <w:p>
-      <w:r>
-        <w:rPr>
-          <w:b/>
+        <w:pStyle w:val="NormalWeb"/>
+        <w:spacing w:before="0" w:beforeAutospacing="0" w:after="0" w:afterAutospacing="0"/>
+        <w:rPr>
+          <w:color w:val="1C1E29"/>
+        </w:rPr>
+      </w:pPr>
+      <w:r>
+        <w:rPr>
+          <w:rStyle w:val="Strong"/>
+          <w:color w:val="1C1E29"/>
+        </w:rPr>
+        <w:t>Raspberry Pis, Arduinos, Makey Makeys, and other small computing devices</w:t>
+      </w:r>
+    </w:p>
+    <w:p>
+      <w:pPr>
+        <w:pStyle w:val="NormalWeb"/>
+        <w:spacing w:before="0" w:beforeAutospacing="0" w:after="0" w:afterAutospacing="0"/>
+        <w:rPr>
+          <w:color w:val="1C1E29"/>
+        </w:rPr>
+      </w:pPr>
+    </w:p>
+    <w:p>
+      <w:pPr>
+        <w:pStyle w:val="NormalWeb"/>
+        <w:spacing w:before="0" w:beforeAutospacing="0" w:after="0" w:afterAutospacing="0"/>
+        <w:rPr>
+          <w:color w:val="1C1E29"/>
+        </w:rPr>
+      </w:pPr>
+      <w:r>
+        <w:rPr>
+          <w:rStyle w:val="Strong"/>
+          <w:color w:val="1C1E29"/>
         </w:rPr>
         <w:t>What does it do? (600 words)</w:t>
       </w:r>
       <w:r>
-        <w:t xml:space="preserve"> </w:t>
-      </w:r>
-      <w:r>
-        <w:t xml:space="preserve">A Raspberry Pi is essentially a small credit card sized computer while an Arduino is a programmable microcontroller. </w:t>
-      </w:r>
-      <w:proofErr w:type="spellStart"/>
-      <w:r>
-        <w:t>Makey</w:t>
-      </w:r>
-      <w:proofErr w:type="spellEnd"/>
-      <w:r>
-        <w:t xml:space="preserve"> </w:t>
-      </w:r>
-      <w:proofErr w:type="spellStart"/>
-      <w:r>
-        <w:t>Makey</w:t>
-      </w:r>
-      <w:proofErr w:type="spellEnd"/>
-      <w:r>
-        <w:t xml:space="preserve"> is a system of introducing STEM education around electronics a</w:t>
-      </w:r>
-      <w:r>
-        <w:t>nd programming at a young age. All of these a</w:t>
-      </w:r>
-      <w:r>
-        <w:t>re</w:t>
-      </w:r>
-      <w:r>
-        <w:t xml:space="preserve"> small computing devices that can connect to all different sensors that can then do some action based on some event.</w:t>
-      </w:r>
-    </w:p>
-    <w:p>
-      <w:pPr>
-        <w:rPr>
-          <w:i/>
-          <w:u w:val="single"/>
-        </w:rPr>
-      </w:pPr>
-      <w:r>
-        <w:rPr>
-          <w:i/>
-          <w:u w:val="single"/>
-        </w:rPr>
-        <w:t xml:space="preserve">What is the state of the art of this new technology? </w:t>
-      </w:r>
-    </w:p>
-    <w:p>
-      <w:r>
-        <w:t xml:space="preserve">The current </w:t>
-      </w:r>
-      <w:proofErr w:type="spellStart"/>
-      <w:r>
-        <w:t>Rasberry</w:t>
-      </w:r>
-      <w:proofErr w:type="spellEnd"/>
-      <w:r>
-        <w:t xml:space="preserve"> Pi board is up to version 4. It has up to 4GB of RAM, gigabit Ethernet, 2 </w:t>
-      </w:r>
-      <w:proofErr w:type="spellStart"/>
-      <w:r>
-        <w:t>usb</w:t>
-      </w:r>
-      <w:proofErr w:type="spellEnd"/>
-      <w:r>
-        <w:t xml:space="preserve"> 3 ports, 2 </w:t>
-      </w:r>
-      <w:proofErr w:type="spellStart"/>
-      <w:r>
-        <w:t>usb</w:t>
-      </w:r>
-      <w:proofErr w:type="spellEnd"/>
-      <w:r>
-        <w:t xml:space="preserve"> 2 ports and two micro HDMI ports allowing support of 2 4k displays. The Arduino comes in many forms. You have your basic Uno board, the smaller Nano and the Mega. Other companies make Arduino compatible boards with a variety of extra features</w:t>
-      </w:r>
-      <w:r>
-        <w:t>.</w:t>
-      </w:r>
-      <w:r>
-        <w:t xml:space="preserve"> Some of these boards are designed with industry in mind making Arduino based PLCs.</w:t>
-      </w:r>
-    </w:p>
-    <w:p>
-      <w:hyperlink r:id="rId5" w:history="1">
+        <w:rPr>
+          <w:color w:val="1C1E29"/>
+        </w:rPr>
+        <w:t> </w:t>
+      </w:r>
+    </w:p>
+    <w:p>
+      <w:pPr>
+        <w:pStyle w:val="NormalWeb"/>
+        <w:spacing w:before="0" w:beforeAutospacing="0" w:after="0" w:afterAutospacing="0"/>
+        <w:rPr>
+          <w:color w:val="1C1E29"/>
+        </w:rPr>
+      </w:pPr>
+      <w:r>
+        <w:rPr>
+          <w:color w:val="1C1E29"/>
+        </w:rPr>
+        <w:t>A Raspberry Pi is essentially a small credit-card sized computer while an Arduino is a programmable microcontroller. Makey Makey is a system of introducing STEM education around electronics and programming at a young age. All of these are small computing devices that can connect to all different sensors that can then do some action based on some event.</w:t>
+      </w:r>
+    </w:p>
+    <w:p>
+      <w:pPr>
+        <w:pStyle w:val="NormalWeb"/>
+        <w:spacing w:before="0" w:beforeAutospacing="0" w:after="0" w:afterAutospacing="0"/>
+        <w:rPr>
+          <w:rStyle w:val="Emphasis"/>
+          <w:color w:val="1C1E29"/>
+          <w:u w:val="single"/>
+        </w:rPr>
+      </w:pPr>
+    </w:p>
+    <w:p>
+      <w:pPr>
+        <w:pStyle w:val="NormalWeb"/>
+        <w:spacing w:before="0" w:beforeAutospacing="0" w:after="0" w:afterAutospacing="0"/>
+        <w:rPr>
+          <w:color w:val="1C1E29"/>
+        </w:rPr>
+      </w:pPr>
+      <w:r>
+        <w:rPr>
+          <w:rStyle w:val="Emphasis"/>
+          <w:color w:val="1C1E29"/>
+          <w:u w:val="single"/>
+        </w:rPr>
+        <w:t>What is the state of the art of this new technology? </w:t>
+      </w:r>
+    </w:p>
+    <w:p>
+      <w:pPr>
+        <w:pStyle w:val="NormalWeb"/>
+        <w:spacing w:before="0" w:beforeAutospacing="0" w:after="0" w:afterAutospacing="0"/>
+        <w:rPr>
+          <w:color w:val="1C1E29"/>
+        </w:rPr>
+      </w:pPr>
+      <w:r>
+        <w:rPr>
+          <w:color w:val="1C1E29"/>
+        </w:rPr>
+        <w:t>The current Rasberry Pi board is up to version 4. It has up to 4GB of RAM, gigabit Ethernet, 2 USB 3 ports, 2 USB 2 ports and two micro HDMI ports allowing support of 2 4k displays. The Arduino comes in many forms. You have your basic Uno board, the smaller Nano and the Mega. Other companies make Arduino compatible boards with a variety of extra features. Some of these boards are designed with industry in mind making Arduino based PLCs.</w:t>
+      </w:r>
+    </w:p>
+    <w:p>
+      <w:pPr>
+        <w:pStyle w:val="NormalWeb"/>
+        <w:spacing w:before="0" w:beforeAutospacing="0" w:after="0" w:afterAutospacing="0"/>
+        <w:rPr>
+          <w:color w:val="1C1E29"/>
+        </w:rPr>
+      </w:pPr>
+      <w:hyperlink r:id="rId5" w:tgtFrame="_blank" w:history="1">
         <w:r>
           <w:rPr>
             <w:rStyle w:val="Hyperlink"/>
+            <w:color w:val="4A6EE0"/>
           </w:rPr>
           <w:t>https://www.rs-online.com/designspark/arduino-based-plc-from-industrial-shields</w:t>
         </w:r>
@@ -175,243 +127,386 @@
     </w:p>
     <w:p>
       <w:pPr>
-        <w:rPr>
-          <w:i/>
-          <w:u w:val="single"/>
-        </w:rPr>
-      </w:pPr>
-      <w:r>
-        <w:rPr>
-          <w:i/>
-          <w:u w:val="single"/>
-        </w:rPr>
-        <w:t xml:space="preserve">What can be done now? </w:t>
-      </w:r>
-    </w:p>
-    <w:p>
-      <w:r>
-        <w:t xml:space="preserve">While </w:t>
-      </w:r>
-      <w:proofErr w:type="spellStart"/>
-      <w:r>
-        <w:t>Makey</w:t>
-      </w:r>
-      <w:proofErr w:type="spellEnd"/>
-      <w:r>
-        <w:t xml:space="preserve"> </w:t>
-      </w:r>
-      <w:proofErr w:type="spellStart"/>
-      <w:r>
-        <w:t>Makey</w:t>
-      </w:r>
-      <w:proofErr w:type="spellEnd"/>
-      <w:r>
-        <w:t xml:space="preserve"> might be more </w:t>
-      </w:r>
-      <w:r>
-        <w:t>designed</w:t>
-      </w:r>
-      <w:r>
-        <w:t xml:space="preserve"> </w:t>
-      </w:r>
-      <w:r>
-        <w:t>for</w:t>
-      </w:r>
-      <w:r>
-        <w:t xml:space="preserve"> </w:t>
-      </w:r>
-      <w:r>
-        <w:t xml:space="preserve">games and instruments, Arduino and Raspberry Pi’s are capable of complex electronic circuitry. </w:t>
-      </w:r>
-      <w:r>
-        <w:t xml:space="preserve">They are inexpensive and simple to use. </w:t>
-      </w:r>
-      <w:r>
-        <w:t>This allows anyone to create things such as autonomous vehicles, 3d printers</w:t>
-      </w:r>
-      <w:r>
-        <w:t>, irrigation systems</w:t>
-      </w:r>
-      <w:r>
-        <w:t xml:space="preserve"> and with the Raspberry Pi things like Twitter bots</w:t>
-      </w:r>
-      <w:r>
-        <w:t>, baby monitors</w:t>
-      </w:r>
-      <w:r>
-        <w:t xml:space="preserve"> and web servers.</w:t>
-      </w:r>
-    </w:p>
-    <w:p>
-      <w:pPr>
-        <w:rPr>
-          <w:i/>
-          <w:u w:val="single"/>
-        </w:rPr>
-      </w:pPr>
-      <w:r>
-        <w:rPr>
-          <w:i/>
-          <w:u w:val="single"/>
-        </w:rPr>
-        <w:t xml:space="preserve">What is likely to be able to do be done soon (say in the next 3 years)? </w:t>
-      </w:r>
-    </w:p>
-    <w:p>
-      <w:r>
-        <w:t>We are likely to see more use of these technologies in the classroom environment as STEM education expands</w:t>
-      </w:r>
-      <w:r>
-        <w:t>, enabling younger and younger inventors to create projects.</w:t>
-      </w:r>
-      <w:r>
-        <w:t xml:space="preserve"> In the next 3 years or so we should see more modules and shields developed for market and more open source projects available online. The hardware of </w:t>
-      </w:r>
-      <w:proofErr w:type="spellStart"/>
-      <w:r>
-        <w:t>Rasberry</w:t>
-      </w:r>
-      <w:proofErr w:type="spellEnd"/>
-      <w:r>
-        <w:t xml:space="preserve"> Pi is ever changing with new versions being released and there are many types of Arduino</w:t>
-      </w:r>
-      <w:r>
-        <w:t xml:space="preserve"> compatible</w:t>
-      </w:r>
-      <w:r>
-        <w:t xml:space="preserve"> boards available.</w:t>
-      </w:r>
-    </w:p>
-    <w:p>
-      <w:pPr>
-        <w:rPr>
-          <w:i/>
-          <w:u w:val="single"/>
-        </w:rPr>
-      </w:pPr>
-      <w:r>
-        <w:rPr>
-          <w:i/>
-          <w:u w:val="single"/>
-        </w:rPr>
-        <w:t>What technological or other developments make this possible?</w:t>
-      </w:r>
-      <w:r>
-        <w:rPr>
-          <w:i/>
-          <w:u w:val="single"/>
-        </w:rPr>
-        <w:t xml:space="preserve"> </w:t>
-      </w:r>
-    </w:p>
-    <w:p>
-      <w:r>
-        <w:t>Open source software, code and hardware plus the maker community makes it possible for almost everyone to develop complex machines.</w:t>
-      </w:r>
-      <w:r>
-        <w:t xml:space="preserve"> Almost any kind of sensor you can think of is avai</w:t>
-      </w:r>
-      <w:r>
-        <w:t>lable as either as component,</w:t>
-      </w:r>
-      <w:r>
-        <w:t xml:space="preserve"> module</w:t>
-      </w:r>
-      <w:r>
-        <w:t xml:space="preserve"> or shield.</w:t>
-      </w:r>
-      <w:r>
-        <w:t xml:space="preserve"> Shields are a term used to describe boards that can be plugged directly into and Arduino board to give it enhanced features.</w:t>
-      </w:r>
-    </w:p>
-    <w:p>
-      <w:r>
-        <w:rPr>
-          <w:b/>
+        <w:pStyle w:val="NormalWeb"/>
+        <w:spacing w:before="0" w:beforeAutospacing="0" w:after="0" w:afterAutospacing="0"/>
+        <w:rPr>
+          <w:rStyle w:val="Emphasis"/>
+          <w:color w:val="1C1E29"/>
+          <w:u w:val="single"/>
+        </w:rPr>
+      </w:pPr>
+    </w:p>
+    <w:p>
+      <w:pPr>
+        <w:pStyle w:val="NormalWeb"/>
+        <w:spacing w:before="0" w:beforeAutospacing="0" w:after="0" w:afterAutospacing="0"/>
+        <w:rPr>
+          <w:color w:val="1C1E29"/>
+        </w:rPr>
+      </w:pPr>
+      <w:r>
+        <w:rPr>
+          <w:rStyle w:val="Emphasis"/>
+          <w:color w:val="1C1E29"/>
+          <w:u w:val="single"/>
+        </w:rPr>
+        <w:t>What can be done now? </w:t>
+      </w:r>
+    </w:p>
+    <w:p>
+      <w:pPr>
+        <w:pStyle w:val="NormalWeb"/>
+        <w:spacing w:before="0" w:beforeAutospacing="0" w:after="0" w:afterAutospacing="0"/>
+        <w:rPr>
+          <w:color w:val="1C1E29"/>
+        </w:rPr>
+      </w:pPr>
+      <w:r>
+        <w:rPr>
+          <w:color w:val="1C1E29"/>
+        </w:rPr>
+        <w:t>While Makey Makey might be more designed for games and instruments, Arduino and Raspberry Pi’s are capable of complex electronic circuitry. They are inexpensive and simple to use. This allows anyone to create things such as autonomous vehicles, 3d printers, irrigation systems and with the Raspberry Pi things like Twitter bots, baby monitors and web servers.</w:t>
+      </w:r>
+    </w:p>
+    <w:p>
+      <w:pPr>
+        <w:pStyle w:val="NormalWeb"/>
+        <w:spacing w:before="0" w:beforeAutospacing="0" w:after="0" w:afterAutospacing="0"/>
+        <w:rPr>
+          <w:rStyle w:val="Emphasis"/>
+          <w:color w:val="1C1E29"/>
+          <w:u w:val="single"/>
+        </w:rPr>
+      </w:pPr>
+    </w:p>
+    <w:p>
+      <w:pPr>
+        <w:pStyle w:val="NormalWeb"/>
+        <w:spacing w:before="0" w:beforeAutospacing="0" w:after="0" w:afterAutospacing="0"/>
+        <w:rPr>
+          <w:color w:val="1C1E29"/>
+        </w:rPr>
+      </w:pPr>
+      <w:r>
+        <w:rPr>
+          <w:rStyle w:val="Emphasis"/>
+          <w:color w:val="1C1E29"/>
+          <w:u w:val="single"/>
+        </w:rPr>
+        <w:t>What is likely to be able to do be done soon (say in the next 3 years)? </w:t>
+      </w:r>
+    </w:p>
+    <w:p>
+      <w:pPr>
+        <w:pStyle w:val="NormalWeb"/>
+        <w:spacing w:before="0" w:beforeAutospacing="0" w:after="0" w:afterAutospacing="0"/>
+        <w:rPr>
+          <w:color w:val="1C1E29"/>
+        </w:rPr>
+      </w:pPr>
+      <w:r>
+        <w:rPr>
+          <w:color w:val="1C1E29"/>
+        </w:rPr>
+        <w:t>We are likely to see more use of these technologies in the classroom environment as STEM education expands, enabling younger and younger inventors to create projects. In the next 3 years or so we should see more modules and shields developed for market and more open-sourced projects available online. The hardware of Rasberry Pi is ever-changing with new versions being released and there are many types of Arduino compatible boards available.</w:t>
+      </w:r>
+    </w:p>
+    <w:p>
+      <w:pPr>
+        <w:pStyle w:val="NormalWeb"/>
+        <w:spacing w:before="0" w:beforeAutospacing="0" w:after="0" w:afterAutospacing="0"/>
+        <w:rPr>
+          <w:rStyle w:val="Emphasis"/>
+          <w:color w:val="1C1E29"/>
+          <w:u w:val="single"/>
+        </w:rPr>
+      </w:pPr>
+    </w:p>
+    <w:p>
+      <w:pPr>
+        <w:pStyle w:val="NormalWeb"/>
+        <w:spacing w:before="0" w:beforeAutospacing="0" w:after="0" w:afterAutospacing="0"/>
+        <w:rPr>
+          <w:color w:val="1C1E29"/>
+        </w:rPr>
+      </w:pPr>
+      <w:r>
+        <w:rPr>
+          <w:rStyle w:val="Emphasis"/>
+          <w:color w:val="1C1E29"/>
+          <w:u w:val="single"/>
+        </w:rPr>
+        <w:t>What technological or other developments make this possible? </w:t>
+      </w:r>
+    </w:p>
+    <w:p>
+      <w:pPr>
+        <w:pStyle w:val="NormalWeb"/>
+        <w:spacing w:before="0" w:beforeAutospacing="0" w:after="0" w:afterAutospacing="0"/>
+        <w:rPr>
+          <w:color w:val="1C1E29"/>
+        </w:rPr>
+      </w:pPr>
+      <w:r>
+        <w:rPr>
+          <w:color w:val="1C1E29"/>
+        </w:rPr>
+        <w:t>Open-source software, hardware plus the maker community makes it possible for almost everyone to develop complex machines. Almost any kind of sensor you can think of is available as either as components, modules or shields. Shields are a term used to describe boards that can be plugged directly into an Arduino board to give it enhanced features.</w:t>
+      </w:r>
+    </w:p>
+    <w:p>
+      <w:pPr>
+        <w:pStyle w:val="NormalWeb"/>
+        <w:spacing w:before="0" w:beforeAutospacing="0" w:after="0" w:afterAutospacing="0"/>
+        <w:rPr>
+          <w:rStyle w:val="Strong"/>
+          <w:color w:val="1C1E29"/>
+        </w:rPr>
+      </w:pPr>
+    </w:p>
+    <w:p>
+      <w:pPr>
+        <w:pStyle w:val="NormalWeb"/>
+        <w:spacing w:before="0" w:beforeAutospacing="0" w:after="0" w:afterAutospacing="0"/>
+        <w:rPr>
+          <w:color w:val="1C1E29"/>
+        </w:rPr>
+      </w:pPr>
+      <w:r>
+        <w:rPr>
+          <w:rStyle w:val="Strong"/>
+          <w:color w:val="1C1E29"/>
         </w:rPr>
         <w:t>What is the likely impact? (300 words)</w:t>
       </w:r>
       <w:r>
-        <w:t xml:space="preserve"> What is the potential impact of this development? </w:t>
-      </w:r>
-    </w:p>
-    <w:p>
-      <w:r>
+        <w:rPr>
+          <w:color w:val="1C1E29"/>
+        </w:rPr>
+        <w:t> </w:t>
+      </w:r>
+    </w:p>
+    <w:p>
+      <w:pPr>
+        <w:pStyle w:val="NormalWeb"/>
+        <w:spacing w:before="0" w:beforeAutospacing="0" w:after="0" w:afterAutospacing="0"/>
+        <w:rPr>
+          <w:color w:val="1C1E29"/>
+        </w:rPr>
+      </w:pPr>
+      <w:r>
+        <w:rPr>
+          <w:color w:val="1C1E29"/>
+        </w:rPr>
+        <w:t>What is the potential impact of this development?</w:t>
+      </w:r>
+    </w:p>
+    <w:p>
+      <w:pPr>
+        <w:pStyle w:val="NormalWeb"/>
+        <w:spacing w:before="0" w:beforeAutospacing="0" w:after="0" w:afterAutospacing="0"/>
+        <w:rPr>
+          <w:color w:val="1C1E29"/>
+        </w:rPr>
+      </w:pPr>
+      <w:r>
+        <w:rPr>
+          <w:color w:val="1C1E29"/>
+        </w:rPr>
         <w:t xml:space="preserve">What is likely to change? </w:t>
       </w:r>
-      <w:r>
-        <w:t>Because the cost of these small computing devices is so low people are able to prototype unique solutions to problems and test the solution prior to production.</w:t>
-      </w:r>
-      <w:r>
-        <w:t xml:space="preserve"> This allows industry to produce a final product based on the components and code needed, making the solution more efficient and robust.</w:t>
-      </w:r>
-    </w:p>
-    <w:p>
-      <w:pPr>
-        <w:rPr>
-          <w:i/>
-          <w:u w:val="single"/>
-        </w:rPr>
-      </w:pPr>
-      <w:r>
-        <w:rPr>
-          <w:i/>
-          <w:u w:val="single"/>
-        </w:rPr>
-        <w:t xml:space="preserve">Which people will be most affected and how? </w:t>
-      </w:r>
+    </w:p>
+    <w:p>
+      <w:pPr>
+        <w:pStyle w:val="NormalWeb"/>
+        <w:spacing w:before="0" w:beforeAutospacing="0" w:after="0" w:afterAutospacing="0"/>
+        <w:rPr>
+          <w:color w:val="1C1E29"/>
+        </w:rPr>
+      </w:pPr>
+    </w:p>
+    <w:p>
+      <w:pPr>
+        <w:pStyle w:val="NormalWeb"/>
+        <w:spacing w:before="0" w:beforeAutospacing="0" w:after="0" w:afterAutospacing="0"/>
+        <w:rPr>
+          <w:color w:val="1C1E29"/>
+        </w:rPr>
+      </w:pPr>
+      <w:r>
+        <w:rPr>
+          <w:color w:val="1C1E29"/>
+        </w:rPr>
+        <w:t>Because the cost of these small computing devices is so low people can prototype unique solutions to problems and test the solution before production. This allows the industry to produce a final product based on the components and code needed, making the solution more efficient and robust.</w:t>
+      </w:r>
+    </w:p>
+    <w:p>
+      <w:pPr>
+        <w:pStyle w:val="NormalWeb"/>
+        <w:spacing w:before="0" w:beforeAutospacing="0" w:after="0" w:afterAutospacing="0"/>
+        <w:rPr>
+          <w:rStyle w:val="Emphasis"/>
+          <w:color w:val="1C1E29"/>
+          <w:u w:val="single"/>
+        </w:rPr>
+      </w:pPr>
+    </w:p>
+    <w:p>
+      <w:pPr>
+        <w:pStyle w:val="NormalWeb"/>
+        <w:spacing w:before="0" w:beforeAutospacing="0" w:after="0" w:afterAutospacing="0"/>
+        <w:rPr>
+          <w:color w:val="1C1E29"/>
+        </w:rPr>
+      </w:pPr>
+      <w:r>
+        <w:rPr>
+          <w:rStyle w:val="Emphasis"/>
+          <w:color w:val="1C1E29"/>
+          <w:u w:val="single"/>
+        </w:rPr>
+        <w:t>Which people will be most affected and how? </w:t>
+      </w:r>
+    </w:p>
+    <w:p>
+      <w:pPr>
+        <w:pStyle w:val="NormalWeb"/>
+        <w:spacing w:before="0" w:beforeAutospacing="0" w:after="0" w:afterAutospacing="0"/>
+        <w:rPr>
+          <w:color w:val="1C1E29"/>
+        </w:rPr>
+      </w:pPr>
+      <w:r>
+        <w:rPr>
+          <w:rStyle w:val="Emphasis"/>
+          <w:color w:val="1C1E29"/>
+          <w:u w:val="single"/>
+        </w:rPr>
+        <w:t>Will this create, replace or make redundant any current jobs or technologies? </w:t>
+      </w:r>
+    </w:p>
+    <w:p>
+      <w:pPr>
+        <w:pStyle w:val="NormalWeb"/>
+        <w:spacing w:before="0" w:beforeAutospacing="0" w:after="0" w:afterAutospacing="0"/>
+        <w:rPr>
+          <w:color w:val="1C1E29"/>
+        </w:rPr>
+      </w:pPr>
+      <w:r>
+        <w:rPr>
+          <w:color w:val="1C1E29"/>
+        </w:rPr>
+        <w:lastRenderedPageBreak/>
+        <w:t>This technology is primarily used for computer science and engineering education or small projects and prototypes. There is the capability of automating a lot of real-world applications with these types of boards, making some tasks redundant, easier or more efficient.  </w:t>
+      </w:r>
+    </w:p>
+    <w:p>
+      <w:pPr>
+        <w:pStyle w:val="NormalWeb"/>
+        <w:spacing w:before="0" w:beforeAutospacing="0" w:after="0" w:afterAutospacing="0"/>
+        <w:rPr>
+          <w:rStyle w:val="Strong"/>
+          <w:color w:val="1C1E29"/>
+        </w:rPr>
+      </w:pPr>
+    </w:p>
+    <w:p>
+      <w:pPr>
+        <w:pStyle w:val="NormalWeb"/>
+        <w:spacing w:before="0" w:beforeAutospacing="0" w:after="0" w:afterAutospacing="0"/>
+        <w:rPr>
+          <w:color w:val="1C1E29"/>
+        </w:rPr>
+      </w:pPr>
+      <w:r>
+        <w:rPr>
+          <w:rStyle w:val="Strong"/>
+          <w:color w:val="1C1E29"/>
+        </w:rPr>
+        <w:t>How will this affect you? (300 words)</w:t>
+      </w:r>
+    </w:p>
+    <w:p>
+      <w:pPr>
+        <w:pStyle w:val="NormalWeb"/>
+        <w:spacing w:before="0" w:beforeAutospacing="0" w:after="0" w:afterAutospacing="0"/>
+        <w:rPr>
+          <w:color w:val="1C1E29"/>
+        </w:rPr>
+      </w:pPr>
       <w:bookmarkStart w:id="0" w:name="_GoBack"/>
       <w:bookmarkEnd w:id="0"/>
-    </w:p>
-    <w:p>
-      <w:pPr>
-        <w:rPr>
-          <w:i/>
-          <w:u w:val="single"/>
-        </w:rPr>
-      </w:pPr>
-      <w:r>
-        <w:rPr>
-          <w:i/>
-          <w:u w:val="single"/>
-        </w:rPr>
-        <w:lastRenderedPageBreak/>
-        <w:t xml:space="preserve">Will this create, replace or make redundant any current jobs or technologies? </w:t>
-      </w:r>
-    </w:p>
-    <w:p>
-      <w:r>
-        <w:t xml:space="preserve">This technology is primarily used for computer science and engineering education or for small projects and prototypes. There is the capability of automating a lot of real world applications with these types of boards, making some tasks redundant. </w:t>
-      </w:r>
-    </w:p>
-    <w:p>
-      <w:pPr>
-        <w:rPr>
-          <w:b/>
-        </w:rPr>
-      </w:pPr>
-      <w:r>
-        <w:rPr>
-          <w:b/>
-        </w:rPr>
-        <w:t>How will this affect you? (300 words)</w:t>
-      </w:r>
-    </w:p>
-    <w:p>
-      <w:r>
-        <w:t xml:space="preserve"> In your daily life, how will this affect you? </w:t>
-      </w:r>
-    </w:p>
-    <w:p>
-      <w:r>
-        <w:t xml:space="preserve">What will be different for you? </w:t>
-      </w:r>
-    </w:p>
-    <w:p>
-      <w:r>
+      <w:r>
+        <w:rPr>
+          <w:rStyle w:val="Emphasis"/>
+          <w:color w:val="1C1E29"/>
+          <w:u w:val="single"/>
+        </w:rPr>
+        <w:t> In your daily life, how will this affect you? </w:t>
+      </w:r>
+    </w:p>
+    <w:p>
+      <w:pPr>
+        <w:pStyle w:val="NormalWeb"/>
+        <w:spacing w:before="0" w:beforeAutospacing="0" w:after="0" w:afterAutospacing="0"/>
+        <w:rPr>
+          <w:color w:val="1C1E29"/>
+        </w:rPr>
+      </w:pPr>
+      <w:r>
+        <w:rPr>
+          <w:color w:val="1C1E29"/>
+        </w:rPr>
+        <w:t>These technologies will affect me in my daily life by being incorporated into my hobbies and continuing education. I have an Arduino board that I tinker with at the present.</w:t>
+      </w:r>
+    </w:p>
+    <w:p>
+      <w:pPr>
+        <w:pStyle w:val="NormalWeb"/>
+        <w:spacing w:before="0" w:beforeAutospacing="0" w:after="0" w:afterAutospacing="0"/>
+        <w:rPr>
+          <w:rStyle w:val="Emphasis"/>
+          <w:color w:val="1C1E29"/>
+          <w:u w:val="single"/>
+        </w:rPr>
+      </w:pPr>
+    </w:p>
+    <w:p>
+      <w:pPr>
+        <w:pStyle w:val="NormalWeb"/>
+        <w:spacing w:before="0" w:beforeAutospacing="0" w:after="0" w:afterAutospacing="0"/>
+        <w:rPr>
+          <w:color w:val="1C1E29"/>
+        </w:rPr>
+      </w:pPr>
+      <w:r>
+        <w:rPr>
+          <w:rStyle w:val="Emphasis"/>
+          <w:color w:val="1C1E29"/>
+          <w:u w:val="single"/>
+        </w:rPr>
+        <w:t>What will be different for you? </w:t>
+      </w:r>
+    </w:p>
+    <w:p>
+      <w:pPr>
+        <w:pStyle w:val="NormalWeb"/>
+        <w:spacing w:before="0" w:beforeAutospacing="0" w:after="0" w:afterAutospacing="0"/>
+        <w:rPr>
+          <w:color w:val="1C1E29"/>
+        </w:rPr>
+      </w:pPr>
+      <w:r>
+        <w:rPr>
+          <w:rStyle w:val="Emphasis"/>
+          <w:color w:val="1C1E29"/>
+          <w:u w:val="single"/>
+        </w:rPr>
         <w:t>How might this affect members of your family or your friends?</w:t>
       </w:r>
     </w:p>
+    <w:p/>
     <w:sectPr>
       <w:pgSz w:w="11906" w:h="16838"/>
       <w:pgMar w:top="1440" w:right="1440" w:bottom="1440" w:left="1440" w:header="708" w:footer="708" w:gutter="0"/>
@@ -621,6 +716,44 @@
       <w:u w:val="single"/>
     </w:rPr>
   </w:style>
+  <w:style w:type="paragraph" w:styleId="NormalWeb">
+    <w:name w:val="Normal (Web)"/>
+    <w:basedOn w:val="Normal"/>
+    <w:uiPriority w:val="99"/>
+    <w:semiHidden/>
+    <w:unhideWhenUsed/>
+    <w:rsid w:val="000D2319"/>
+    <w:pPr>
+      <w:spacing w:before="100" w:beforeAutospacing="1" w:after="100" w:afterAutospacing="1" w:line="240" w:lineRule="auto"/>
+    </w:pPr>
+    <w:rPr>
+      <w:rFonts w:ascii="Times New Roman" w:eastAsia="Times New Roman" w:hAnsi="Times New Roman" w:cs="Times New Roman"/>
+      <w:sz w:val="24"/>
+      <w:szCs w:val="24"/>
+    </w:rPr>
+  </w:style>
+  <w:style w:type="character" w:styleId="Strong">
+    <w:name w:val="Strong"/>
+    <w:basedOn w:val="DefaultParagraphFont"/>
+    <w:uiPriority w:val="22"/>
+    <w:qFormat/>
+    <w:rsid w:val="000D2319"/>
+    <w:rPr>
+      <w:b/>
+      <w:bCs/>
+    </w:rPr>
+  </w:style>
+  <w:style w:type="character" w:styleId="Emphasis">
+    <w:name w:val="Emphasis"/>
+    <w:basedOn w:val="DefaultParagraphFont"/>
+    <w:uiPriority w:val="20"/>
+    <w:qFormat/>
+    <w:rsid w:val="000D2319"/>
+    <w:rPr>
+      <w:i/>
+      <w:iCs/>
+    </w:rPr>
+  </w:style>
 </w:styles>
 </file>
 
@@ -821,6 +954,44 @@
     <w:rPr>
       <w:color w:val="0000FF"/>
       <w:u w:val="single"/>
+    </w:rPr>
+  </w:style>
+  <w:style w:type="paragraph" w:styleId="NormalWeb">
+    <w:name w:val="Normal (Web)"/>
+    <w:basedOn w:val="Normal"/>
+    <w:uiPriority w:val="99"/>
+    <w:semiHidden/>
+    <w:unhideWhenUsed/>
+    <w:rsid w:val="000D2319"/>
+    <w:pPr>
+      <w:spacing w:before="100" w:beforeAutospacing="1" w:after="100" w:afterAutospacing="1" w:line="240" w:lineRule="auto"/>
+    </w:pPr>
+    <w:rPr>
+      <w:rFonts w:ascii="Times New Roman" w:eastAsia="Times New Roman" w:hAnsi="Times New Roman" w:cs="Times New Roman"/>
+      <w:sz w:val="24"/>
+      <w:szCs w:val="24"/>
+    </w:rPr>
+  </w:style>
+  <w:style w:type="character" w:styleId="Strong">
+    <w:name w:val="Strong"/>
+    <w:basedOn w:val="DefaultParagraphFont"/>
+    <w:uiPriority w:val="22"/>
+    <w:qFormat/>
+    <w:rsid w:val="000D2319"/>
+    <w:rPr>
+      <w:b/>
+      <w:bCs/>
+    </w:rPr>
+  </w:style>
+  <w:style w:type="character" w:styleId="Emphasis">
+    <w:name w:val="Emphasis"/>
+    <w:basedOn w:val="DefaultParagraphFont"/>
+    <w:uiPriority w:val="20"/>
+    <w:qFormat/>
+    <w:rsid w:val="000D2319"/>
+    <w:rPr>
+      <w:i/>
+      <w:iCs/>
     </w:rPr>
   </w:style>
 </w:styles>

</xml_diff>

<commit_message>
Changes to small computing devices
</commit_message>
<xml_diff>
--- a/Small Computing Devices.docx
+++ b/Small Computing Devices.docx
@@ -202,466 +202,585 @@
         <w:pStyle w:val="NormalWeb"/>
         <w:spacing w:before="0" w:beforeAutospacing="0" w:after="0" w:afterAutospacing="0"/>
         <w:rPr>
-          <w:color w:val="1C1E29"/>
-        </w:rPr>
-      </w:pPr>
-      <w:hyperlink r:id="rId5" w:tgtFrame="_blank" w:history="1">
+          <w:rStyle w:val="Emphasis"/>
+          <w:color w:val="1C1E29"/>
+          <w:u w:val="single"/>
+        </w:rPr>
+      </w:pPr>
+    </w:p>
+    <w:p>
+      <w:pPr>
+        <w:pStyle w:val="NormalWeb"/>
+        <w:spacing w:before="0" w:beforeAutospacing="0" w:after="0" w:afterAutospacing="0"/>
+        <w:rPr>
+          <w:color w:val="1C1E29"/>
+        </w:rPr>
+      </w:pPr>
+      <w:r>
+        <w:rPr>
+          <w:rStyle w:val="Emphasis"/>
+          <w:color w:val="1C1E29"/>
+          <w:u w:val="single"/>
+        </w:rPr>
+        <w:t>What can be done now? </w:t>
+      </w:r>
+    </w:p>
+    <w:p>
+      <w:pPr>
+        <w:pStyle w:val="NormalWeb"/>
+        <w:spacing w:before="0" w:beforeAutospacing="0" w:after="0" w:afterAutospacing="0"/>
+        <w:rPr>
+          <w:color w:val="1C1E29"/>
+        </w:rPr>
+      </w:pPr>
+      <w:r>
+        <w:rPr>
+          <w:color w:val="1C1E29"/>
+        </w:rPr>
+        <w:t xml:space="preserve">While </w:t>
+      </w:r>
+      <w:proofErr w:type="spellStart"/>
+      <w:r>
+        <w:rPr>
+          <w:color w:val="1C1E29"/>
+        </w:rPr>
+        <w:t>Makey</w:t>
+      </w:r>
+      <w:proofErr w:type="spellEnd"/>
+      <w:r>
+        <w:rPr>
+          <w:color w:val="1C1E29"/>
+        </w:rPr>
+        <w:t xml:space="preserve"> </w:t>
+      </w:r>
+      <w:proofErr w:type="spellStart"/>
+      <w:r>
+        <w:rPr>
+          <w:color w:val="1C1E29"/>
+        </w:rPr>
+        <w:t>Makey</w:t>
+      </w:r>
+      <w:proofErr w:type="spellEnd"/>
+      <w:r>
+        <w:rPr>
+          <w:color w:val="1C1E29"/>
+        </w:rPr>
+        <w:t xml:space="preserve"> might be more designed for games and instruments, Arduino and Raspberry Pi’s are capable of complex electronic circuitry. They are inexpensive and simple to use. This allows anyone to create things such as autonomous vehicles, 3d printers, irrigation systems and with the Raspberry Pi things like Twitter bots, baby monitors and web servers.</w:t>
+      </w:r>
+    </w:p>
+    <w:p>
+      <w:pPr>
+        <w:pStyle w:val="NormalWeb"/>
+        <w:spacing w:before="0" w:beforeAutospacing="0" w:after="0" w:afterAutospacing="0"/>
+        <w:rPr>
+          <w:rStyle w:val="Emphasis"/>
+          <w:color w:val="1C1E29"/>
+          <w:u w:val="single"/>
+        </w:rPr>
+      </w:pPr>
+    </w:p>
+    <w:p>
+      <w:pPr>
+        <w:pStyle w:val="NormalWeb"/>
+        <w:spacing w:before="0" w:beforeAutospacing="0" w:after="0" w:afterAutospacing="0"/>
+        <w:rPr>
+          <w:color w:val="1C1E29"/>
+        </w:rPr>
+      </w:pPr>
+      <w:r>
+        <w:rPr>
+          <w:rStyle w:val="Emphasis"/>
+          <w:color w:val="1C1E29"/>
+          <w:u w:val="single"/>
+        </w:rPr>
+        <w:t>What is likely to be able to do be done soon (say in the next 3 years)? </w:t>
+      </w:r>
+    </w:p>
+    <w:p>
+      <w:pPr>
+        <w:pStyle w:val="NormalWeb"/>
+        <w:spacing w:before="0" w:beforeAutospacing="0" w:after="0" w:afterAutospacing="0"/>
+        <w:rPr>
+          <w:color w:val="1C1E29"/>
+        </w:rPr>
+      </w:pPr>
+      <w:r>
+        <w:rPr>
+          <w:color w:val="1C1E29"/>
+        </w:rPr>
+        <w:t xml:space="preserve">We are likely to see more use of these technologies in the classroom environment as STEM education expands, enabling younger and younger inventors to create projects. In the next 3 years or so we should see more modules and shields developed for market and more open-sourced projects available online. </w:t>
+      </w:r>
+    </w:p>
+    <w:p>
+      <w:pPr>
+        <w:pStyle w:val="NormalWeb"/>
+        <w:spacing w:before="0" w:beforeAutospacing="0" w:after="0" w:afterAutospacing="0"/>
+        <w:rPr>
+          <w:color w:val="1C1E29"/>
+        </w:rPr>
+      </w:pPr>
+    </w:p>
+    <w:p>
+      <w:pPr>
+        <w:pStyle w:val="NormalWeb"/>
+        <w:spacing w:before="0" w:beforeAutospacing="0" w:after="0" w:afterAutospacing="0"/>
+        <w:rPr>
+          <w:rStyle w:val="Emphasis"/>
+          <w:color w:val="1C1E29"/>
+          <w:u w:val="single"/>
+        </w:rPr>
+      </w:pPr>
+    </w:p>
+    <w:p>
+      <w:pPr>
+        <w:pStyle w:val="NormalWeb"/>
+        <w:spacing w:before="0" w:beforeAutospacing="0" w:after="0" w:afterAutospacing="0"/>
+        <w:rPr>
+          <w:color w:val="1C1E29"/>
+        </w:rPr>
+      </w:pPr>
+      <w:r>
+        <w:rPr>
+          <w:rStyle w:val="Emphasis"/>
+          <w:color w:val="1C1E29"/>
+          <w:u w:val="single"/>
+        </w:rPr>
+        <w:t>What technological or other developments make this possible? </w:t>
+      </w:r>
+    </w:p>
+    <w:p>
+      <w:pPr>
+        <w:pStyle w:val="NormalWeb"/>
+        <w:spacing w:before="0" w:beforeAutospacing="0" w:after="0" w:afterAutospacing="0"/>
+        <w:rPr>
+          <w:color w:val="1C1E29"/>
+        </w:rPr>
+      </w:pPr>
+      <w:r>
+        <w:rPr>
+          <w:color w:val="1C1E29"/>
+        </w:rPr>
+        <w:t>Open-source software, hardware plus the maker community makes it possible for almost everyone to develop complex machines. Almost any kind of sensor you can think of is available as either as components, modules or shields. Shields are a term used to describe boards that can be plugged directly into an Arduino board to give it enhanced features.</w:t>
+      </w:r>
+    </w:p>
+    <w:p>
+      <w:pPr>
+        <w:pStyle w:val="NormalWeb"/>
+        <w:spacing w:before="0" w:beforeAutospacing="0" w:after="0" w:afterAutospacing="0"/>
+        <w:rPr>
+          <w:rStyle w:val="Strong"/>
+          <w:color w:val="1C1E29"/>
+        </w:rPr>
+      </w:pPr>
+    </w:p>
+    <w:p>
+      <w:pPr>
+        <w:pStyle w:val="NormalWeb"/>
+        <w:spacing w:before="0" w:beforeAutospacing="0" w:after="0" w:afterAutospacing="0"/>
+        <w:rPr>
+          <w:color w:val="1C1E29"/>
+        </w:rPr>
+      </w:pPr>
+      <w:r>
+        <w:rPr>
+          <w:rStyle w:val="Strong"/>
+          <w:color w:val="1C1E29"/>
+        </w:rPr>
+        <w:t>What is the likely impact? (300 words)</w:t>
+      </w:r>
+      <w:r>
+        <w:rPr>
+          <w:color w:val="1C1E29"/>
+        </w:rPr>
+        <w:t> </w:t>
+      </w:r>
+      <w:r>
+        <w:rPr>
+          <w:b/>
+          <w:color w:val="1C1E29"/>
+        </w:rPr>
+        <w:t>87/300</w:t>
+      </w:r>
+    </w:p>
+    <w:p>
+      <w:pPr>
+        <w:pStyle w:val="NormalWeb"/>
+        <w:spacing w:before="0" w:beforeAutospacing="0" w:after="0" w:afterAutospacing="0"/>
+        <w:rPr>
+          <w:i/>
+          <w:color w:val="1C1E29"/>
+          <w:u w:val="single"/>
+        </w:rPr>
+      </w:pPr>
+      <w:r>
+        <w:rPr>
+          <w:i/>
+          <w:color w:val="1C1E29"/>
+          <w:u w:val="single"/>
+        </w:rPr>
+        <w:t>What is the potential impact of this development?</w:t>
+      </w:r>
+    </w:p>
+    <w:p>
+      <w:pPr>
+        <w:pStyle w:val="NormalWeb"/>
+        <w:spacing w:before="0" w:beforeAutospacing="0" w:after="0" w:afterAutospacing="0"/>
+        <w:rPr>
+          <w:i/>
+          <w:color w:val="1C1E29"/>
+          <w:u w:val="single"/>
+        </w:rPr>
+      </w:pPr>
+      <w:r>
+        <w:rPr>
+          <w:i/>
+          <w:color w:val="1C1E29"/>
+          <w:u w:val="single"/>
+        </w:rPr>
+        <w:t xml:space="preserve">What is likely to change? </w:t>
+      </w:r>
+    </w:p>
+    <w:p>
+      <w:pPr>
+        <w:pStyle w:val="NormalWeb"/>
+        <w:spacing w:before="0" w:beforeAutospacing="0" w:after="0" w:afterAutospacing="0"/>
+        <w:rPr>
+          <w:color w:val="1C1E29"/>
+        </w:rPr>
+      </w:pPr>
+    </w:p>
+    <w:p>
+      <w:pPr>
+        <w:pStyle w:val="NormalWeb"/>
+        <w:spacing w:before="0" w:beforeAutospacing="0" w:after="0" w:afterAutospacing="0"/>
+        <w:rPr>
+          <w:color w:val="1C1E29"/>
+        </w:rPr>
+      </w:pPr>
+      <w:r>
+        <w:rPr>
+          <w:color w:val="1C1E29"/>
+        </w:rPr>
+        <w:t>Because the cost of these small computing devices is so low people can prototype unique solutions to problems and test the solution before production. This allows the industry to produce a final product based on the components and code needed, making the solution more efficient and robust.</w:t>
+      </w:r>
+    </w:p>
+    <w:p>
+      <w:pPr>
+        <w:pStyle w:val="NormalWeb"/>
+        <w:spacing w:before="0" w:beforeAutospacing="0" w:after="0" w:afterAutospacing="0"/>
+        <w:rPr>
+          <w:rStyle w:val="Emphasis"/>
+          <w:color w:val="1C1E29"/>
+          <w:u w:val="single"/>
+        </w:rPr>
+      </w:pPr>
+    </w:p>
+    <w:p>
+      <w:pPr>
+        <w:pStyle w:val="NormalWeb"/>
+        <w:spacing w:before="0" w:beforeAutospacing="0" w:after="0" w:afterAutospacing="0"/>
+        <w:rPr>
+          <w:color w:val="1C1E29"/>
+        </w:rPr>
+      </w:pPr>
+      <w:r>
+        <w:rPr>
+          <w:rStyle w:val="Emphasis"/>
+          <w:color w:val="1C1E29"/>
+          <w:u w:val="single"/>
+        </w:rPr>
+        <w:t>Which people will be most affected and how? </w:t>
+      </w:r>
+    </w:p>
+    <w:p>
+      <w:pPr>
+        <w:pStyle w:val="NormalWeb"/>
+        <w:spacing w:before="0" w:beforeAutospacing="0" w:after="0" w:afterAutospacing="0"/>
+        <w:rPr>
+          <w:color w:val="1C1E29"/>
+        </w:rPr>
+      </w:pPr>
+      <w:r>
+        <w:rPr>
+          <w:rStyle w:val="Emphasis"/>
+          <w:color w:val="1C1E29"/>
+          <w:u w:val="single"/>
+        </w:rPr>
+        <w:t>Will this create, replace or make redundant any current jobs or technologies? </w:t>
+      </w:r>
+    </w:p>
+    <w:p>
+      <w:pPr>
+        <w:pStyle w:val="NormalWeb"/>
+        <w:spacing w:before="0" w:beforeAutospacing="0" w:after="0" w:afterAutospacing="0"/>
+        <w:rPr>
+          <w:color w:val="1C1E29"/>
+        </w:rPr>
+      </w:pPr>
+      <w:r>
+        <w:rPr>
+          <w:color w:val="1C1E29"/>
+        </w:rPr>
+        <w:t>This technology is primarily used for computer science and engineering education or small projects and prototypes. There is the capability of automating a lot of real-world applications with these types of boards, making some tasks redundant, easier or more efficient.  </w:t>
+      </w:r>
+    </w:p>
+    <w:p>
+      <w:pPr>
+        <w:pStyle w:val="NormalWeb"/>
+        <w:spacing w:before="0" w:beforeAutospacing="0" w:after="0" w:afterAutospacing="0"/>
+        <w:rPr>
+          <w:rStyle w:val="Strong"/>
+          <w:color w:val="1C1E29"/>
+        </w:rPr>
+      </w:pPr>
+    </w:p>
+    <w:p>
+      <w:pPr>
+        <w:pStyle w:val="NormalWeb"/>
+        <w:spacing w:before="0" w:beforeAutospacing="0" w:after="0" w:afterAutospacing="0"/>
+        <w:rPr>
+          <w:color w:val="1C1E29"/>
+        </w:rPr>
+      </w:pPr>
+      <w:r>
+        <w:rPr>
+          <w:rStyle w:val="Strong"/>
+          <w:color w:val="1C1E29"/>
+        </w:rPr>
+        <w:t>How will this affect you? (300 words)</w:t>
+      </w:r>
+      <w:r>
+        <w:rPr>
+          <w:rStyle w:val="Strong"/>
+          <w:color w:val="1C1E29"/>
+        </w:rPr>
+        <w:t>99</w:t>
+      </w:r>
+      <w:bookmarkStart w:id="0" w:name="_GoBack"/>
+      <w:bookmarkEnd w:id="0"/>
+      <w:r>
+        <w:rPr>
+          <w:rStyle w:val="Strong"/>
+          <w:color w:val="1C1E29"/>
+        </w:rPr>
+        <w:t>/300</w:t>
+      </w:r>
+    </w:p>
+    <w:p>
+      <w:pPr>
+        <w:pStyle w:val="NormalWeb"/>
+        <w:spacing w:before="0" w:beforeAutospacing="0" w:after="0" w:afterAutospacing="0"/>
+        <w:rPr>
+          <w:color w:val="1C1E29"/>
+        </w:rPr>
+      </w:pPr>
+      <w:r>
+        <w:rPr>
+          <w:rStyle w:val="Emphasis"/>
+          <w:color w:val="1C1E29"/>
+          <w:u w:val="single"/>
+        </w:rPr>
+        <w:t> In your daily life, how will this affect you? </w:t>
+      </w:r>
+    </w:p>
+    <w:p>
+      <w:pPr>
+        <w:pStyle w:val="NormalWeb"/>
+        <w:spacing w:before="0" w:beforeAutospacing="0" w:after="0" w:afterAutospacing="0"/>
+        <w:rPr>
+          <w:color w:val="1C1E29"/>
+        </w:rPr>
+      </w:pPr>
+      <w:r>
+        <w:rPr>
+          <w:color w:val="1C1E29"/>
+        </w:rPr>
+        <w:t>These technologies will affect me in my daily life by being incorporated into my hobbies and continuing education. I have an Arduino board that I tinker with at the present</w:t>
+      </w:r>
+      <w:r>
+        <w:rPr>
+          <w:color w:val="1C1E29"/>
+        </w:rPr>
+        <w:t xml:space="preserve"> and I will also incorporate Arduino projects into my university studies where I can.</w:t>
+      </w:r>
+      <w:r>
+        <w:rPr>
+          <w:color w:val="1C1E29"/>
+        </w:rPr>
+        <w:t xml:space="preserve"> My background is in electronics and I enjoy programming so with these cheap solutions I can forge my own personalised products for around home.</w:t>
+      </w:r>
+    </w:p>
+    <w:p>
+      <w:pPr>
+        <w:pStyle w:val="NormalWeb"/>
+        <w:spacing w:before="0" w:beforeAutospacing="0" w:after="0" w:afterAutospacing="0"/>
+        <w:rPr>
+          <w:rStyle w:val="Emphasis"/>
+          <w:color w:val="1C1E29"/>
+          <w:u w:val="single"/>
+        </w:rPr>
+      </w:pPr>
+    </w:p>
+    <w:p>
+      <w:pPr>
+        <w:pStyle w:val="NormalWeb"/>
+        <w:spacing w:before="0" w:beforeAutospacing="0" w:after="0" w:afterAutospacing="0"/>
+        <w:rPr>
+          <w:color w:val="1C1E29"/>
+        </w:rPr>
+      </w:pPr>
+      <w:r>
+        <w:rPr>
+          <w:rStyle w:val="Emphasis"/>
+          <w:color w:val="1C1E29"/>
+          <w:u w:val="single"/>
+        </w:rPr>
+        <w:t>What will be different for you? </w:t>
+      </w:r>
+    </w:p>
+    <w:p>
+      <w:pPr>
+        <w:pStyle w:val="NormalWeb"/>
+        <w:spacing w:before="0" w:beforeAutospacing="0" w:after="0" w:afterAutospacing="0"/>
+        <w:rPr>
+          <w:rStyle w:val="Emphasis"/>
+          <w:color w:val="1C1E29"/>
+          <w:u w:val="single"/>
+        </w:rPr>
+      </w:pPr>
+      <w:r>
+        <w:rPr>
+          <w:rStyle w:val="Emphasis"/>
+          <w:color w:val="1C1E29"/>
+          <w:u w:val="single"/>
+        </w:rPr>
+        <w:t>How might this affect members of your family or your friends?</w:t>
+      </w:r>
+    </w:p>
+    <w:p>
+      <w:pPr>
+        <w:pStyle w:val="NormalWeb"/>
+        <w:spacing w:before="0" w:beforeAutospacing="0" w:after="0" w:afterAutospacing="0"/>
+        <w:rPr>
+          <w:color w:val="1C1E29"/>
+        </w:rPr>
+      </w:pPr>
+      <w:r>
+        <w:rPr>
+          <w:rStyle w:val="Emphasis"/>
+          <w:i w:val="0"/>
+          <w:color w:val="1C1E29"/>
+        </w:rPr>
+        <w:t>My family might directly benefit from small to medium scale projects around the household. My house may become more and more ‘smart’ as the years go on and my education expands.</w:t>
+      </w:r>
+    </w:p>
+    <w:p/>
+    <w:p/>
+    <w:p/>
+    <w:p/>
+    <w:p/>
+    <w:p/>
+    <w:p>
+      <w:hyperlink r:id="rId5" w:history="1">
+        <w:r>
+          <w:rPr>
+            <w:rStyle w:val="Hyperlink"/>
+          </w:rPr>
+          <w:t>https://www.education.wa.edu.au/what-is-stem</w:t>
+        </w:r>
+      </w:hyperlink>
+    </w:p>
+    <w:p>
+      <w:pPr>
+        <w:pStyle w:val="NormalWeb"/>
+        <w:spacing w:before="0" w:beforeAutospacing="0" w:after="0" w:afterAutospacing="0"/>
+        <w:rPr>
+          <w:color w:val="1C1E29"/>
+        </w:rPr>
+      </w:pPr>
+      <w:hyperlink r:id="rId6" w:tgtFrame="_blank" w:history="1">
         <w:r>
           <w:rPr>
             <w:rStyle w:val="Hyperlink"/>
             <w:color w:val="4A6EE0"/>
           </w:rPr>
-          <w:t>https://www.rs-online.com/designspark/arduino-based-plc-from-industrial-shields</w:t>
+          <w:t>https://www.rs-online.com/designspark/arduino-based-plc-from</w:t>
+        </w:r>
+        <w:r>
+          <w:rPr>
+            <w:rStyle w:val="Hyperlink"/>
+            <w:color w:val="4A6EE0"/>
+          </w:rPr>
+          <w:t>-</w:t>
+        </w:r>
+        <w:r>
+          <w:rPr>
+            <w:rStyle w:val="Hyperlink"/>
+            <w:color w:val="4A6EE0"/>
+          </w:rPr>
+          <w:t>industrial-shields</w:t>
         </w:r>
       </w:hyperlink>
     </w:p>
-    <w:p>
-      <w:pPr>
-        <w:pStyle w:val="NormalWeb"/>
-        <w:spacing w:before="0" w:beforeAutospacing="0" w:after="0" w:afterAutospacing="0"/>
-        <w:rPr>
-          <w:rStyle w:val="Emphasis"/>
-          <w:color w:val="1C1E29"/>
-          <w:u w:val="single"/>
-        </w:rPr>
-      </w:pPr>
-    </w:p>
-    <w:p>
-      <w:pPr>
-        <w:pStyle w:val="NormalWeb"/>
-        <w:spacing w:before="0" w:beforeAutospacing="0" w:after="0" w:afterAutospacing="0"/>
-        <w:rPr>
-          <w:color w:val="1C1E29"/>
-        </w:rPr>
-      </w:pPr>
-      <w:r>
-        <w:rPr>
-          <w:rStyle w:val="Emphasis"/>
-          <w:color w:val="1C1E29"/>
-          <w:u w:val="single"/>
-        </w:rPr>
-        <w:t>What can be done now? </w:t>
-      </w:r>
-    </w:p>
-    <w:p>
-      <w:pPr>
-        <w:pStyle w:val="NormalWeb"/>
-        <w:spacing w:before="0" w:beforeAutospacing="0" w:after="0" w:afterAutospacing="0"/>
-        <w:rPr>
-          <w:color w:val="1C1E29"/>
-        </w:rPr>
-      </w:pPr>
-      <w:r>
-        <w:rPr>
-          <w:color w:val="1C1E29"/>
-        </w:rPr>
-        <w:t xml:space="preserve">While </w:t>
-      </w:r>
-      <w:proofErr w:type="spellStart"/>
-      <w:r>
-        <w:rPr>
-          <w:color w:val="1C1E29"/>
-        </w:rPr>
-        <w:t>Makey</w:t>
-      </w:r>
-      <w:proofErr w:type="spellEnd"/>
-      <w:r>
-        <w:rPr>
-          <w:color w:val="1C1E29"/>
+    <w:p/>
+    <w:p>
+      <w:pPr>
+        <w:pStyle w:val="NormalWeb"/>
+        <w:spacing w:before="0" w:beforeAutospacing="0" w:after="0" w:afterAutospacing="0"/>
+        <w:rPr>
+          <w:color w:val="1C1E29"/>
+          <w:sz w:val="18"/>
+          <w:szCs w:val="18"/>
+        </w:rPr>
+      </w:pPr>
+      <w:proofErr w:type="gramStart"/>
+      <w:r>
+        <w:rPr>
+          <w:sz w:val="18"/>
+          <w:szCs w:val="18"/>
+        </w:rPr>
+        <w:t>Hoffer, Brandyn Moore, "Satisfying STEM Education Using the Arduino Microprocessor in C Programming" (2012).</w:t>
+      </w:r>
+      <w:proofErr w:type="gramEnd"/>
+      <w:r>
+        <w:rPr>
+          <w:sz w:val="18"/>
+          <w:szCs w:val="18"/>
         </w:rPr>
         <w:t xml:space="preserve"> </w:t>
       </w:r>
-      <w:proofErr w:type="spellStart"/>
-      <w:r>
-        <w:rPr>
-          <w:color w:val="1C1E29"/>
-        </w:rPr>
-        <w:t>Makey</w:t>
-      </w:r>
-      <w:proofErr w:type="spellEnd"/>
-      <w:r>
-        <w:rPr>
-          <w:color w:val="1C1E29"/>
-        </w:rPr>
-        <w:t xml:space="preserve"> might be more designed for games and instruments, Arduino and Raspberry Pi’s are capable of complex electronic circuitry. They are inexpensive and simple to use. This allows anyone to create things such as autonomous vehicles, 3d printers, irrigation systems and with the Raspberry Pi things like Twitter bots, baby monitors and web servers.</w:t>
-      </w:r>
-    </w:p>
-    <w:p>
-      <w:pPr>
-        <w:pStyle w:val="NormalWeb"/>
-        <w:spacing w:before="0" w:beforeAutospacing="0" w:after="0" w:afterAutospacing="0"/>
-        <w:rPr>
-          <w:rStyle w:val="Emphasis"/>
-          <w:color w:val="1C1E29"/>
-          <w:u w:val="single"/>
-        </w:rPr>
-      </w:pPr>
-    </w:p>
-    <w:p>
-      <w:pPr>
-        <w:pStyle w:val="NormalWeb"/>
-        <w:spacing w:before="0" w:beforeAutospacing="0" w:after="0" w:afterAutospacing="0"/>
-        <w:rPr>
-          <w:color w:val="1C1E29"/>
-        </w:rPr>
-      </w:pPr>
-      <w:r>
-        <w:rPr>
-          <w:rStyle w:val="Emphasis"/>
-          <w:color w:val="1C1E29"/>
-          <w:u w:val="single"/>
-        </w:rPr>
-        <w:t>What is likely to be able to do be done soon (say in the next 3 years)? </w:t>
-      </w:r>
-    </w:p>
-    <w:p>
-      <w:pPr>
-        <w:pStyle w:val="NormalWeb"/>
-        <w:spacing w:before="0" w:beforeAutospacing="0" w:after="0" w:afterAutospacing="0"/>
-        <w:rPr>
-          <w:color w:val="1C1E29"/>
-        </w:rPr>
-      </w:pPr>
-      <w:r>
-        <w:rPr>
-          <w:color w:val="1C1E29"/>
-        </w:rPr>
-        <w:t xml:space="preserve">We are likely to see more use of these technologies in the classroom environment as STEM education expands, enabling younger and younger inventors to create projects. In the next 3 years or so we should see more modules and shields developed for market and more open-sourced projects available online. The hardware of </w:t>
-      </w:r>
-      <w:proofErr w:type="spellStart"/>
-      <w:r>
-        <w:rPr>
-          <w:color w:val="1C1E29"/>
-        </w:rPr>
-        <w:t>Rasberry</w:t>
-      </w:r>
-      <w:proofErr w:type="spellEnd"/>
-      <w:r>
-        <w:rPr>
-          <w:color w:val="1C1E29"/>
-        </w:rPr>
-        <w:t xml:space="preserve"> Pi is ever-changing with new versions being released and there are many types of Arduino compatible boards available.</w:t>
-      </w:r>
-    </w:p>
-    <w:p>
-      <w:pPr>
-        <w:pStyle w:val="NormalWeb"/>
-        <w:spacing w:before="0" w:beforeAutospacing="0" w:after="0" w:afterAutospacing="0"/>
-        <w:rPr>
-          <w:rStyle w:val="Emphasis"/>
-          <w:color w:val="1C1E29"/>
-          <w:u w:val="single"/>
-        </w:rPr>
-      </w:pPr>
-    </w:p>
-    <w:p>
-      <w:pPr>
-        <w:pStyle w:val="NormalWeb"/>
-        <w:spacing w:before="0" w:beforeAutospacing="0" w:after="0" w:afterAutospacing="0"/>
-        <w:rPr>
-          <w:color w:val="1C1E29"/>
-        </w:rPr>
-      </w:pPr>
-      <w:r>
-        <w:rPr>
-          <w:rStyle w:val="Emphasis"/>
-          <w:color w:val="1C1E29"/>
-          <w:u w:val="single"/>
-        </w:rPr>
-        <w:t>What technological or other developments make this possible? </w:t>
-      </w:r>
-    </w:p>
-    <w:p>
-      <w:pPr>
-        <w:pStyle w:val="NormalWeb"/>
-        <w:spacing w:before="0" w:beforeAutospacing="0" w:after="0" w:afterAutospacing="0"/>
-        <w:rPr>
-          <w:color w:val="1C1E29"/>
-        </w:rPr>
-      </w:pPr>
-      <w:r>
-        <w:rPr>
-          <w:color w:val="1C1E29"/>
-        </w:rPr>
-        <w:t>Open-source software, hardware plus the maker community makes it possible for almost everyone to develop complex machines. Almost any kind of sensor you can think of is available as either as components, modules or shields. Shields are a term used to describe boards that can be plugged directly into an Arduino board to give it enhanced features.</w:t>
-      </w:r>
-    </w:p>
-    <w:p>
-      <w:pPr>
-        <w:pStyle w:val="NormalWeb"/>
-        <w:spacing w:before="0" w:beforeAutospacing="0" w:after="0" w:afterAutospacing="0"/>
-        <w:rPr>
-          <w:rStyle w:val="Strong"/>
-          <w:color w:val="1C1E29"/>
-        </w:rPr>
-      </w:pPr>
-    </w:p>
-    <w:p>
-      <w:pPr>
-        <w:pStyle w:val="NormalWeb"/>
-        <w:spacing w:before="0" w:beforeAutospacing="0" w:after="0" w:afterAutospacing="0"/>
-        <w:rPr>
-          <w:color w:val="1C1E29"/>
-        </w:rPr>
-      </w:pPr>
-      <w:r>
-        <w:rPr>
-          <w:rStyle w:val="Strong"/>
-          <w:color w:val="1C1E29"/>
-        </w:rPr>
-        <w:t>What is the likely impact? (300 words)</w:t>
-      </w:r>
-      <w:r>
-        <w:rPr>
-          <w:color w:val="1C1E29"/>
-        </w:rPr>
-        <w:t> </w:t>
-      </w:r>
-    </w:p>
-    <w:p>
-      <w:pPr>
-        <w:pStyle w:val="NormalWeb"/>
-        <w:spacing w:before="0" w:beforeAutospacing="0" w:after="0" w:afterAutospacing="0"/>
-        <w:rPr>
-          <w:color w:val="1C1E29"/>
-        </w:rPr>
-      </w:pPr>
-      <w:r>
-        <w:rPr>
-          <w:color w:val="1C1E29"/>
-        </w:rPr>
-        <w:t>What is the potential impact of this development?</w:t>
-      </w:r>
-    </w:p>
-    <w:p>
-      <w:pPr>
-        <w:pStyle w:val="NormalWeb"/>
-        <w:spacing w:before="0" w:beforeAutospacing="0" w:after="0" w:afterAutospacing="0"/>
-        <w:rPr>
-          <w:color w:val="1C1E29"/>
-        </w:rPr>
-      </w:pPr>
-      <w:r>
-        <w:rPr>
-          <w:color w:val="1C1E29"/>
-        </w:rPr>
-        <w:t xml:space="preserve">What is likely to change? </w:t>
-      </w:r>
-    </w:p>
-    <w:p>
-      <w:pPr>
-        <w:pStyle w:val="NormalWeb"/>
-        <w:spacing w:before="0" w:beforeAutospacing="0" w:after="0" w:afterAutospacing="0"/>
-        <w:rPr>
-          <w:color w:val="1C1E29"/>
-        </w:rPr>
-      </w:pPr>
-    </w:p>
-    <w:p>
-      <w:pPr>
-        <w:pStyle w:val="NormalWeb"/>
-        <w:spacing w:before="0" w:beforeAutospacing="0" w:after="0" w:afterAutospacing="0"/>
-        <w:rPr>
-          <w:color w:val="1C1E29"/>
-        </w:rPr>
-      </w:pPr>
-      <w:r>
-        <w:rPr>
-          <w:color w:val="1C1E29"/>
-        </w:rPr>
-        <w:t>Because the cost of these small computing devices is so low people can prototype unique solutions to problems and test the solution before production. This allows the industry to produce a final product based on the components and code needed, making the solution more efficient and robust.</w:t>
-      </w:r>
-    </w:p>
-    <w:p>
-      <w:pPr>
-        <w:pStyle w:val="NormalWeb"/>
-        <w:spacing w:before="0" w:beforeAutospacing="0" w:after="0" w:afterAutospacing="0"/>
-        <w:rPr>
-          <w:rStyle w:val="Emphasis"/>
-          <w:color w:val="1C1E29"/>
-          <w:u w:val="single"/>
-        </w:rPr>
-      </w:pPr>
-    </w:p>
-    <w:p>
-      <w:pPr>
-        <w:pStyle w:val="NormalWeb"/>
-        <w:spacing w:before="0" w:beforeAutospacing="0" w:after="0" w:afterAutospacing="0"/>
-        <w:rPr>
-          <w:color w:val="1C1E29"/>
-        </w:rPr>
-      </w:pPr>
-      <w:r>
-        <w:rPr>
-          <w:rStyle w:val="Emphasis"/>
-          <w:color w:val="1C1E29"/>
-          <w:u w:val="single"/>
-        </w:rPr>
-        <w:t>Which people will be most affected and how? </w:t>
-      </w:r>
-    </w:p>
-    <w:p>
-      <w:pPr>
-        <w:pStyle w:val="NormalWeb"/>
-        <w:spacing w:before="0" w:beforeAutospacing="0" w:after="0" w:afterAutospacing="0"/>
-        <w:rPr>
-          <w:color w:val="1C1E29"/>
-        </w:rPr>
-      </w:pPr>
-      <w:r>
-        <w:rPr>
-          <w:rStyle w:val="Emphasis"/>
-          <w:color w:val="1C1E29"/>
-          <w:u w:val="single"/>
-        </w:rPr>
-        <w:t>Will this create, replace or make redundant any current jobs or technologies? </w:t>
-      </w:r>
-    </w:p>
-    <w:p>
-      <w:pPr>
-        <w:pStyle w:val="NormalWeb"/>
-        <w:spacing w:before="0" w:beforeAutospacing="0" w:after="0" w:afterAutospacing="0"/>
-        <w:rPr>
-          <w:color w:val="1C1E29"/>
-        </w:rPr>
-      </w:pPr>
-      <w:r>
-        <w:rPr>
-          <w:color w:val="1C1E29"/>
-        </w:rPr>
-        <w:lastRenderedPageBreak/>
-        <w:t>This technology is primarily used for computer science and engineering education or small projects and prototypes. There is the capability of automating a lot of real-world applications with these types of boards, making some tasks redundant, easier or more efficient.  </w:t>
-      </w:r>
-    </w:p>
-    <w:p>
-      <w:pPr>
-        <w:pStyle w:val="NormalWeb"/>
-        <w:spacing w:before="0" w:beforeAutospacing="0" w:after="0" w:afterAutospacing="0"/>
-        <w:rPr>
-          <w:rStyle w:val="Strong"/>
-          <w:color w:val="1C1E29"/>
-        </w:rPr>
-      </w:pPr>
-    </w:p>
-    <w:p>
-      <w:pPr>
-        <w:pStyle w:val="NormalWeb"/>
-        <w:spacing w:before="0" w:beforeAutospacing="0" w:after="0" w:afterAutospacing="0"/>
-        <w:rPr>
-          <w:color w:val="1C1E29"/>
-        </w:rPr>
-      </w:pPr>
-      <w:r>
-        <w:rPr>
-          <w:rStyle w:val="Strong"/>
-          <w:color w:val="1C1E29"/>
-        </w:rPr>
-        <w:t>How will this affect you? (300 words)</w:t>
-      </w:r>
-    </w:p>
-    <w:p>
-      <w:pPr>
-        <w:pStyle w:val="NormalWeb"/>
-        <w:spacing w:before="0" w:beforeAutospacing="0" w:after="0" w:afterAutospacing="0"/>
-        <w:rPr>
-          <w:color w:val="1C1E29"/>
-        </w:rPr>
-      </w:pPr>
-      <w:r>
-        <w:rPr>
-          <w:rStyle w:val="Emphasis"/>
-          <w:color w:val="1C1E29"/>
-          <w:u w:val="single"/>
-        </w:rPr>
-        <w:t> In your daily life, how will this affect you? </w:t>
-      </w:r>
-    </w:p>
-    <w:p>
-      <w:pPr>
-        <w:pStyle w:val="NormalWeb"/>
-        <w:spacing w:before="0" w:beforeAutospacing="0" w:after="0" w:afterAutospacing="0"/>
-        <w:rPr>
-          <w:color w:val="1C1E29"/>
-        </w:rPr>
-      </w:pPr>
-      <w:r>
-        <w:rPr>
-          <w:color w:val="1C1E29"/>
-        </w:rPr>
-        <w:t>These technologies will affect me in my daily life by being incorporated into my hobbies and continuing education. I have an Arduino board that I tinker with at the present</w:t>
-      </w:r>
-      <w:r>
-        <w:rPr>
-          <w:color w:val="1C1E29"/>
-        </w:rPr>
-        <w:t xml:space="preserve"> and I will also incorporate Arduino projects into my university studies where I can.</w:t>
-      </w:r>
-    </w:p>
-    <w:p>
-      <w:pPr>
-        <w:pStyle w:val="NormalWeb"/>
-        <w:spacing w:before="0" w:beforeAutospacing="0" w:after="0" w:afterAutospacing="0"/>
-        <w:rPr>
-          <w:rStyle w:val="Emphasis"/>
-          <w:color w:val="1C1E29"/>
-          <w:u w:val="single"/>
-        </w:rPr>
-      </w:pPr>
-    </w:p>
-    <w:p>
-      <w:pPr>
-        <w:pStyle w:val="NormalWeb"/>
-        <w:spacing w:before="0" w:beforeAutospacing="0" w:after="0" w:afterAutospacing="0"/>
-        <w:rPr>
-          <w:color w:val="1C1E29"/>
-        </w:rPr>
-      </w:pPr>
-      <w:r>
-        <w:rPr>
-          <w:rStyle w:val="Emphasis"/>
-          <w:color w:val="1C1E29"/>
-          <w:u w:val="single"/>
-        </w:rPr>
-        <w:t>What will be different for you? </w:t>
-      </w:r>
-    </w:p>
-    <w:p>
-      <w:pPr>
-        <w:pStyle w:val="NormalWeb"/>
-        <w:spacing w:before="0" w:beforeAutospacing="0" w:after="0" w:afterAutospacing="0"/>
-        <w:rPr>
-          <w:rStyle w:val="Emphasis"/>
-          <w:color w:val="1C1E29"/>
-          <w:u w:val="single"/>
-        </w:rPr>
-      </w:pPr>
-      <w:r>
-        <w:rPr>
-          <w:rStyle w:val="Emphasis"/>
-          <w:color w:val="1C1E29"/>
-          <w:u w:val="single"/>
-        </w:rPr>
-        <w:t>How might this affect members of your family or your friends?</w:t>
-      </w:r>
-    </w:p>
-    <w:p>
-      <w:pPr>
-        <w:pStyle w:val="NormalWeb"/>
-        <w:spacing w:before="0" w:beforeAutospacing="0" w:after="0" w:afterAutospacing="0"/>
-        <w:rPr>
-          <w:color w:val="1C1E29"/>
-        </w:rPr>
-      </w:pPr>
-      <w:r>
-        <w:rPr>
-          <w:rStyle w:val="Emphasis"/>
-          <w:i w:val="0"/>
-          <w:color w:val="1C1E29"/>
-        </w:rPr>
-        <w:t>My family might directly benefit from small to medium scale projects around the household. My house may become more and more ‘smart’ as the years go on and my education expands.</w:t>
-      </w:r>
-      <w:bookmarkStart w:id="0" w:name="_GoBack"/>
-      <w:bookmarkEnd w:id="0"/>
+      <w:proofErr w:type="gramStart"/>
+      <w:r>
+        <w:rPr>
+          <w:sz w:val="18"/>
+          <w:szCs w:val="18"/>
+        </w:rPr>
+        <w:t>Electronic Theses and Dissertations.</w:t>
+      </w:r>
+      <w:proofErr w:type="gramEnd"/>
+      <w:r>
+        <w:rPr>
+          <w:sz w:val="18"/>
+          <w:szCs w:val="18"/>
+        </w:rPr>
+        <w:t xml:space="preserve"> </w:t>
+      </w:r>
+      <w:proofErr w:type="gramStart"/>
+      <w:r>
+        <w:rPr>
+          <w:sz w:val="18"/>
+          <w:szCs w:val="18"/>
+        </w:rPr>
+        <w:t>Paper 1472.</w:t>
+      </w:r>
+      <w:proofErr w:type="gramEnd"/>
+      <w:r>
+        <w:rPr>
+          <w:sz w:val="18"/>
+          <w:szCs w:val="18"/>
+        </w:rPr>
+        <w:t xml:space="preserve"> https://dc.etsu.edu/etd/1472</w:t>
+      </w:r>
     </w:p>
     <w:p/>
     <w:sectPr>
@@ -877,7 +996,6 @@
     <w:name w:val="Normal (Web)"/>
     <w:basedOn w:val="Normal"/>
     <w:uiPriority w:val="99"/>
-    <w:semiHidden/>
     <w:unhideWhenUsed/>
     <w:rsid w:val="000D2319"/>
     <w:pPr>
@@ -909,6 +1027,18 @@
     <w:rPr>
       <w:i/>
       <w:iCs/>
+    </w:rPr>
+  </w:style>
+  <w:style w:type="character" w:styleId="FollowedHyperlink">
+    <w:name w:val="FollowedHyperlink"/>
+    <w:basedOn w:val="DefaultParagraphFont"/>
+    <w:uiPriority w:val="99"/>
+    <w:semiHidden/>
+    <w:unhideWhenUsed/>
+    <w:rsid w:val="00640813"/>
+    <w:rPr>
+      <w:color w:val="800080" w:themeColor="followedHyperlink"/>
+      <w:u w:val="single"/>
     </w:rPr>
   </w:style>
 </w:styles>
@@ -1117,7 +1247,6 @@
     <w:name w:val="Normal (Web)"/>
     <w:basedOn w:val="Normal"/>
     <w:uiPriority w:val="99"/>
-    <w:semiHidden/>
     <w:unhideWhenUsed/>
     <w:rsid w:val="000D2319"/>
     <w:pPr>
@@ -1149,6 +1278,18 @@
     <w:rPr>
       <w:i/>
       <w:iCs/>
+    </w:rPr>
+  </w:style>
+  <w:style w:type="character" w:styleId="FollowedHyperlink">
+    <w:name w:val="FollowedHyperlink"/>
+    <w:basedOn w:val="DefaultParagraphFont"/>
+    <w:uiPriority w:val="99"/>
+    <w:semiHidden/>
+    <w:unhideWhenUsed/>
+    <w:rsid w:val="00640813"/>
+    <w:rPr>
+      <w:color w:val="800080" w:themeColor="followedHyperlink"/>
+      <w:u w:val="single"/>
     </w:rPr>
   </w:style>
 </w:styles>

</xml_diff>